<commit_message>
Integrador al 85%, Rne, FF, Shell de sistemas
</commit_message>
<xml_diff>
--- a/Actividades/ADA01003/Encuesta a operario.docx
+++ b/Actividades/ADA01003/Encuesta a operario.docx
@@ -135,8 +135,10 @@
                 <w:sz w:val="64"/>
                 <w:szCs w:val="64"/>
               </w:rPr>
-              <w:t>Transportista</w:t>
-            </w:r>
+              <w:t>Operario</w:t>
+            </w:r>
+            <w:bookmarkStart w:id="0" w:name="_GoBack"/>
+            <w:bookmarkEnd w:id="0"/>
           </w:p>
         </w:tc>
       </w:tr>
@@ -358,7 +360,7 @@
                 </mc:Choice>
                 <mc:Fallback>
                   <w:pict>
-                    <v:oval w14:anchorId="265FEAB7" id="Elipse 2" o:spid="_x0000_s1026" style="position:absolute;margin-left:53.8pt;margin-top:5.3pt;width:5.7pt;height:5.65pt;z-index:251646976;visibility:visible;mso-wrap-style:square;mso-width-percent:0;mso-height-percent:0;mso-wrap-distance-left:9pt;mso-wrap-distance-top:0;mso-wrap-distance-right:9pt;mso-wrap-distance-bottom:0;mso-position-horizontal:absolute;mso-position-horizontal-relative:text;mso-position-vertical:absolute;mso-position-vertical-relative:text;mso-width-percent:0;mso-height-percent:0;mso-width-relative:margin;mso-height-relative:margin;v-text-anchor:middle" o:gfxdata="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" fillcolor="black [3213]" stroked="f" strokeweight="1pt">
+                    <v:oval w14:anchorId="7725E0D8" id="Elipse 2" o:spid="_x0000_s1026" style="position:absolute;margin-left:53.8pt;margin-top:5.3pt;width:5.7pt;height:5.65pt;z-index:251646976;visibility:visible;mso-wrap-style:square;mso-width-percent:0;mso-height-percent:0;mso-wrap-distance-left:9pt;mso-wrap-distance-top:0;mso-wrap-distance-right:9pt;mso-wrap-distance-bottom:0;mso-position-horizontal:absolute;mso-position-horizontal-relative:text;mso-position-vertical:absolute;mso-position-vertical-relative:text;mso-width-percent:0;mso-height-percent:0;mso-width-relative:margin;mso-height-relative:margin;v-text-anchor:middle" o:gfxdata="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" fillcolor="black [3213]" stroked="f" strokeweight="1pt">
                       <v:stroke joinstyle="miter"/>
                     </v:oval>
                   </w:pict>
@@ -550,15 +552,7 @@
               <w:rPr>
                 <w:rFonts w:ascii="Times New Roman" w:hAnsi="Times New Roman" w:cs="Times New Roman"/>
               </w:rPr>
-              <w:t>Utilizamos</w:t>
-            </w:r>
-            <w:bookmarkStart w:id="0" w:name="_GoBack"/>
-            <w:bookmarkEnd w:id="0"/>
-            <w:r>
-              <w:rPr>
-                <w:rFonts w:ascii="Times New Roman" w:hAnsi="Times New Roman" w:cs="Times New Roman"/>
-              </w:rPr>
-              <w:t xml:space="preserve"> posiciones más grandes para dichos vehículos </w:t>
+              <w:t xml:space="preserve">Utilizamos posiciones más grandes para dichos vehículos </w:t>
             </w:r>
             <w:r>
               <w:rPr>
@@ -708,7 +702,7 @@
                 </mc:Choice>
                 <mc:Fallback>
                   <w:pict>
-                    <v:oval w14:anchorId="7D8FE992" id="Elipse 4" o:spid="_x0000_s1026" style="position:absolute;margin-left:54.25pt;margin-top:5.15pt;width:5.7pt;height:5.65pt;z-index:251654144;visibility:visible;mso-wrap-style:square;mso-width-percent:0;mso-height-percent:0;mso-wrap-distance-left:9pt;mso-wrap-distance-top:0;mso-wrap-distance-right:9pt;mso-wrap-distance-bottom:0;mso-position-horizontal:absolute;mso-position-horizontal-relative:text;mso-position-vertical:absolute;mso-position-vertical-relative:text;mso-width-percent:0;mso-height-percent:0;mso-width-relative:margin;mso-height-relative:margin;v-text-anchor:middle" o:gfxdata="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" fillcolor="black [3213]" stroked="f" strokeweight="1pt">
+                    <v:oval w14:anchorId="3AA52E5C" id="Elipse 4" o:spid="_x0000_s1026" style="position:absolute;margin-left:54.25pt;margin-top:5.15pt;width:5.7pt;height:5.65pt;z-index:251654144;visibility:visible;mso-wrap-style:square;mso-width-percent:0;mso-height-percent:0;mso-wrap-distance-left:9pt;mso-wrap-distance-top:0;mso-wrap-distance-right:9pt;mso-wrap-distance-bottom:0;mso-position-horizontal:absolute;mso-position-horizontal-relative:text;mso-position-vertical:absolute;mso-position-vertical-relative:text;mso-width-percent:0;mso-height-percent:0;mso-width-relative:margin;mso-height-relative:margin;v-text-anchor:middle" o:gfxdata="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" fillcolor="black [3213]" stroked="f" strokeweight="1pt">
                       <v:stroke joinstyle="miter"/>
                     </v:oval>
                   </w:pict>
@@ -880,7 +874,7 @@
                 </mc:Choice>
                 <mc:Fallback>
                   <w:pict>
-                    <v:oval w14:anchorId="1AFFCE91" id="Elipse 5" o:spid="_x0000_s1026" style="position:absolute;margin-left:54.65pt;margin-top:5.3pt;width:5.7pt;height:5.65pt;z-index:251664384;visibility:visible;mso-wrap-style:square;mso-width-percent:0;mso-height-percent:0;mso-wrap-distance-left:9pt;mso-wrap-distance-top:0;mso-wrap-distance-right:9pt;mso-wrap-distance-bottom:0;mso-position-horizontal:absolute;mso-position-horizontal-relative:text;mso-position-vertical:absolute;mso-position-vertical-relative:text;mso-width-percent:0;mso-height-percent:0;mso-width-relative:margin;mso-height-relative:margin;v-text-anchor:middle" o:gfxdata="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" fillcolor="black [3213]" stroked="f" strokeweight="1pt">
+                    <v:oval w14:anchorId="7CB7D4BB" id="Elipse 5" o:spid="_x0000_s1026" style="position:absolute;margin-left:54.65pt;margin-top:5.3pt;width:5.7pt;height:5.65pt;z-index:251664384;visibility:visible;mso-wrap-style:square;mso-width-percent:0;mso-height-percent:0;mso-wrap-distance-left:9pt;mso-wrap-distance-top:0;mso-wrap-distance-right:9pt;mso-wrap-distance-bottom:0;mso-position-horizontal:absolute;mso-position-horizontal-relative:text;mso-position-vertical:absolute;mso-position-vertical-relative:text;mso-width-percent:0;mso-height-percent:0;mso-width-relative:margin;mso-height-relative:margin;v-text-anchor:middle" o:gfxdata="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" fillcolor="black [3213]" stroked="f" strokeweight="1pt">
                       <v:stroke joinstyle="miter"/>
                     </v:oval>
                   </w:pict>
@@ -1062,7 +1056,7 @@
                 </mc:Choice>
                 <mc:Fallback>
                   <w:pict>
-                    <v:oval w14:anchorId="4819C87D" id="Elipse 6" o:spid="_x0000_s1026" style="position:absolute;margin-left:54.25pt;margin-top:4.85pt;width:5.7pt;height:5.65pt;z-index:251671552;visibility:visible;mso-wrap-style:square;mso-width-percent:0;mso-height-percent:0;mso-wrap-distance-left:9pt;mso-wrap-distance-top:0;mso-wrap-distance-right:9pt;mso-wrap-distance-bottom:0;mso-position-horizontal:absolute;mso-position-horizontal-relative:text;mso-position-vertical:absolute;mso-position-vertical-relative:text;mso-width-percent:0;mso-height-percent:0;mso-width-relative:margin;mso-height-relative:margin;v-text-anchor:middle" o:gfxdata="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" fillcolor="black [3213]" stroked="f" strokeweight="1pt">
+                    <v:oval w14:anchorId="3221CAD4" id="Elipse 6" o:spid="_x0000_s1026" style="position:absolute;margin-left:54.25pt;margin-top:4.85pt;width:5.7pt;height:5.65pt;z-index:251671552;visibility:visible;mso-wrap-style:square;mso-width-percent:0;mso-height-percent:0;mso-wrap-distance-left:9pt;mso-wrap-distance-top:0;mso-wrap-distance-right:9pt;mso-wrap-distance-bottom:0;mso-position-horizontal:absolute;mso-position-horizontal-relative:text;mso-position-vertical:absolute;mso-position-vertical-relative:text;mso-width-percent:0;mso-height-percent:0;mso-width-relative:margin;mso-height-relative:margin;v-text-anchor:middle" o:gfxdata="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" fillcolor="black [3213]" stroked="f" strokeweight="1pt">
                       <v:stroke joinstyle="miter"/>
                     </v:oval>
                   </w:pict>
@@ -1784,7 +1778,7 @@
                 </mc:Choice>
                 <mc:Fallback>
                   <w:pict>
-                    <v:oval w14:anchorId="4B8DDCFB" id="Elipse 7" o:spid="_x0000_s1026" style="position:absolute;margin-left:54.65pt;margin-top:5.35pt;width:5.7pt;height:5.65pt;z-index:251680768;visibility:visible;mso-wrap-style:square;mso-width-percent:0;mso-height-percent:0;mso-wrap-distance-left:9pt;mso-wrap-distance-top:0;mso-wrap-distance-right:9pt;mso-wrap-distance-bottom:0;mso-position-horizontal:absolute;mso-position-horizontal-relative:text;mso-position-vertical:absolute;mso-position-vertical-relative:text;mso-width-percent:0;mso-height-percent:0;mso-width-relative:margin;mso-height-relative:margin;v-text-anchor:middle" o:gfxdata="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" fillcolor="black [3213]" stroked="f" strokeweight="1pt">
+                    <v:oval w14:anchorId="0A51A9A2" id="Elipse 7" o:spid="_x0000_s1026" style="position:absolute;margin-left:54.65pt;margin-top:5.35pt;width:5.7pt;height:5.65pt;z-index:251680768;visibility:visible;mso-wrap-style:square;mso-width-percent:0;mso-height-percent:0;mso-wrap-distance-left:9pt;mso-wrap-distance-top:0;mso-wrap-distance-right:9pt;mso-wrap-distance-bottom:0;mso-position-horizontal:absolute;mso-position-horizontal-relative:text;mso-position-vertical:absolute;mso-position-vertical-relative:text;mso-width-percent:0;mso-height-percent:0;mso-width-relative:margin;mso-height-relative:margin;v-text-anchor:middle" o:gfxdata="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" fillcolor="black [3213]" stroked="f" strokeweight="1pt">
                       <v:stroke joinstyle="miter"/>
                     </v:oval>
                   </w:pict>
@@ -3301,7 +3295,7 @@
       </w:pPr>
     </w:pPrDefault>
   </w:docDefaults>
-  <w:latentStyles w:defLockedState="0" w:defUIPriority="99" w:defSemiHidden="0" w:defUnhideWhenUsed="0" w:defQFormat="0" w:count="376">
+  <w:latentStyles w:defLockedState="0" w:defUIPriority="99" w:defSemiHidden="0" w:defUnhideWhenUsed="0" w:defQFormat="0" w:count="377">
     <w:lsdException w:name="Normal" w:uiPriority="0" w:qFormat="1"/>
     <w:lsdException w:name="heading 1" w:uiPriority="9" w:qFormat="1"/>
     <w:lsdException w:name="heading 2" w:semiHidden="1" w:uiPriority="9" w:unhideWhenUsed="1" w:qFormat="1"/>
@@ -3407,7 +3401,6 @@
     <w:lsdException w:name="HTML Sample" w:semiHidden="1" w:unhideWhenUsed="1"/>
     <w:lsdException w:name="HTML Typewriter" w:semiHidden="1" w:unhideWhenUsed="1"/>
     <w:lsdException w:name="HTML Variable" w:semiHidden="1" w:unhideWhenUsed="1"/>
-    <w:lsdException w:name="Normal Table" w:semiHidden="1" w:unhideWhenUsed="1"/>
     <w:lsdException w:name="annotation subject" w:semiHidden="1" w:unhideWhenUsed="1"/>
     <w:lsdException w:name="No List" w:semiHidden="1" w:unhideWhenUsed="1"/>
     <w:lsdException w:name="Outline List 1" w:semiHidden="1" w:unhideWhenUsed="1"/>
@@ -3454,10 +3447,8 @@
     <w:lsdException w:name="Table Subtle 2" w:semiHidden="1" w:unhideWhenUsed="1"/>
     <w:lsdException w:name="Table Web 1" w:semiHidden="1" w:unhideWhenUsed="1"/>
     <w:lsdException w:name="Table Web 2" w:semiHidden="1" w:unhideWhenUsed="1"/>
-    <w:lsdException w:name="Table Web 3" w:semiHidden="1" w:unhideWhenUsed="1"/>
     <w:lsdException w:name="Balloon Text" w:semiHidden="1" w:unhideWhenUsed="1"/>
-    <w:lsdException w:name="Table Grid" w:semiHidden="1" w:uiPriority="39" w:unhideWhenUsed="1"/>
-    <w:lsdException w:name="Table Theme" w:semiHidden="1" w:unhideWhenUsed="1"/>
+    <w:lsdException w:name="Table Grid" w:uiPriority="39"/>
     <w:lsdException w:name="Placeholder Text" w:semiHidden="1"/>
     <w:lsdException w:name="No Spacing" w:uiPriority="1" w:qFormat="1"/>
     <w:lsdException w:name="Light Shading" w:uiPriority="60"/>
@@ -3678,6 +3669,7 @@
     <w:lsdException w:name="Hashtag" w:semiHidden="1" w:unhideWhenUsed="1"/>
     <w:lsdException w:name="Unresolved Mention" w:semiHidden="1" w:unhideWhenUsed="1"/>
     <w:lsdException w:name="Smart Link" w:semiHidden="1" w:unhideWhenUsed="1"/>
+    <w:lsdException w:name="Smart Link Error" w:semiHidden="1" w:unhideWhenUsed="1"/>
   </w:latentStyles>
   <w:style w:type="paragraph" w:default="1" w:styleId="Normal">
     <w:name w:val="Normal"/>
@@ -3686,6 +3678,7 @@
   <w:style w:type="character" w:default="1" w:styleId="Fuentedeprrafopredeter">
     <w:name w:val="Default Paragraph Font"/>
     <w:uiPriority w:val="1"/>
+    <w:semiHidden/>
     <w:unhideWhenUsed/>
   </w:style>
   <w:style w:type="table" w:default="1" w:styleId="Tablanormal">

</xml_diff>